<commit_message>
Eliminar temps. Introduccion y analisis
</commit_message>
<xml_diff>
--- a/MemoriaGamesAPI.docx
+++ b/MemoriaGamesAPI.docx
@@ -1,6 +1,6 @@
 
 <file path=word/document.xml><?xml version="1.0" encoding="utf-8"?>
-<w:document xmlns:wpc="http://schemas.microsoft.com/office/word/2010/wordprocessingCanvas" xmlns:cx="http://schemas.microsoft.com/office/drawing/2014/chartex" xmlns:cx1="http://schemas.microsoft.com/office/drawing/2015/9/8/chartex" xmlns:cx2="http://schemas.microsoft.com/office/drawing/2015/10/21/chartex" xmlns:cx3="http://schemas.microsoft.com/office/drawing/2016/5/9/chartex" xmlns:cx4="http://schemas.microsoft.com/office/drawing/2016/5/10/chartex" xmlns:cx5="http://schemas.microsoft.com/office/drawing/2016/5/11/chartex" xmlns:cx6="http://schemas.microsoft.com/office/drawing/2016/5/12/chartex" xmlns:cx7="http://schemas.microsoft.com/office/drawing/2016/5/13/chartex" xmlns:cx8="http://schemas.microsoft.com/office/drawing/2016/5/14/chartex" xmlns:mc="http://schemas.openxmlformats.org/markup-compatibility/2006" xmlns:aink="http://schemas.microsoft.com/office/drawing/2016/ink" xmlns:am3d="http://schemas.microsoft.com/office/drawing/2017/model3d" xmlns:o="urn:schemas-microsoft-com:office:office" xmlns:r="http://schemas.openxmlformats.org/officeDocument/2006/relationships" xmlns:m="http://schemas.openxmlformats.org/officeDocument/2006/math" xmlns:v="urn:schemas-microsoft-com:vml" xmlns:wp14="http://schemas.microsoft.com/office/word/2010/wordprocessingDrawing" xmlns:wp="http://schemas.openxmlformats.org/drawingml/2006/wordprocessingDrawing" xmlns:w10="urn:schemas-microsoft-com:office:word" xmlns:w="http://schemas.openxmlformats.org/wordprocessingml/2006/main" xmlns:w14="http://schemas.microsoft.com/office/word/2010/wordml" xmlns:w15="http://schemas.microsoft.com/office/word/2012/wordml" xmlns:w16cex="http://schemas.microsoft.com/office/word/2018/wordml/cex" xmlns:w16cid="http://schemas.microsoft.com/office/word/2016/wordml/cid" xmlns:w16="http://schemas.microsoft.com/office/word/2018/wordml" xmlns:w16sdtdh="http://schemas.microsoft.com/office/word/2020/wordml/sdtdatahash" xmlns:w16se="http://schemas.microsoft.com/office/word/2015/wordml/symex" xmlns:wpg="http://schemas.microsoft.com/office/word/2010/wordprocessingGroup" xmlns:wpi="http://schemas.microsoft.com/office/word/2010/wordprocessingInk" xmlns:wne="http://schemas.microsoft.com/office/word/2006/wordml" xmlns:wps="http://schemas.microsoft.com/office/word/2010/wordprocessingShape" mc:Ignorable="w14 w15 w16se w16cid w16 w16cex w16sdtdh wp14">
+<w:document xmlns:wpc="http://schemas.microsoft.com/office/word/2010/wordprocessingCanvas" xmlns:cx="http://schemas.microsoft.com/office/drawing/2014/chartex" xmlns:cx1="http://schemas.microsoft.com/office/drawing/2015/9/8/chartex" xmlns:cx2="http://schemas.microsoft.com/office/drawing/2015/10/21/chartex" xmlns:cx3="http://schemas.microsoft.com/office/drawing/2016/5/9/chartex" xmlns:cx4="http://schemas.microsoft.com/office/drawing/2016/5/10/chartex" xmlns:cx5="http://schemas.microsoft.com/office/drawing/2016/5/11/chartex" xmlns:cx6="http://schemas.microsoft.com/office/drawing/2016/5/12/chartex" xmlns:cx7="http://schemas.microsoft.com/office/drawing/2016/5/13/chartex" xmlns:cx8="http://schemas.microsoft.com/office/drawing/2016/5/14/chartex" xmlns:mc="http://schemas.openxmlformats.org/markup-compatibility/2006" xmlns:aink="http://schemas.microsoft.com/office/drawing/2016/ink" xmlns:am3d="http://schemas.microsoft.com/office/drawing/2017/model3d" xmlns:o="urn:schemas-microsoft-com:office:office" xmlns:oel="http://schemas.microsoft.com/office/2019/extlst" xmlns:r="http://schemas.openxmlformats.org/officeDocument/2006/relationships" xmlns:m="http://schemas.openxmlformats.org/officeDocument/2006/math" xmlns:v="urn:schemas-microsoft-com:vml" xmlns:wp14="http://schemas.microsoft.com/office/word/2010/wordprocessingDrawing" xmlns:wp="http://schemas.openxmlformats.org/drawingml/2006/wordprocessingDrawing" xmlns:w10="urn:schemas-microsoft-com:office:word" xmlns:w="http://schemas.openxmlformats.org/wordprocessingml/2006/main" xmlns:w14="http://schemas.microsoft.com/office/word/2010/wordml" xmlns:w15="http://schemas.microsoft.com/office/word/2012/wordml" xmlns:w16cex="http://schemas.microsoft.com/office/word/2018/wordml/cex" xmlns:w16cid="http://schemas.microsoft.com/office/word/2016/wordml/cid" xmlns:w16="http://schemas.microsoft.com/office/word/2018/wordml" xmlns:w16sdtdh="http://schemas.microsoft.com/office/word/2020/wordml/sdtdatahash" xmlns:w16se="http://schemas.microsoft.com/office/word/2015/wordml/symex" xmlns:wpg="http://schemas.microsoft.com/office/word/2010/wordprocessingGroup" xmlns:wpi="http://schemas.microsoft.com/office/word/2010/wordprocessingInk" xmlns:wne="http://schemas.microsoft.com/office/word/2006/wordml" xmlns:wps="http://schemas.microsoft.com/office/word/2010/wordprocessingShape" mc:Ignorable="w14 w15 w16se w16cid w16 w16cex w16sdtdh wp14">
   <w:body>
     <w:p/>
     <w:p/>
@@ -70,6 +70,14 @@
     </w:p>
     <w:sdt>
       <w:sdtPr>
+        <w:rPr>
+          <w:rFonts w:ascii="Arial" w:eastAsiaTheme="minorHAnsi" w:hAnsi="Arial" w:cstheme="minorBidi"/>
+          <w:i/>
+          <w:iCs/>
+          <w:color w:val="auto"/>
+          <w:szCs w:val="22"/>
+          <w:lang w:eastAsia="en-US"/>
+        </w:rPr>
         <w:id w:val="-1912695448"/>
         <w:docPartObj>
           <w:docPartGallery w:val="Table of Contents"/>
@@ -78,13 +86,11 @@
       </w:sdtPr>
       <w:sdtEndPr>
         <w:rPr>
-          <w:rFonts w:ascii="Arial" w:eastAsiaTheme="minorHAnsi" w:hAnsi="Arial" w:cstheme="minorBidi"/>
-          <w:b/>
-          <w:bCs/>
-          <w:color w:val="auto"/>
+          <w:b/>
+          <w:bCs/>
+          <w:i w:val="0"/>
+          <w:iCs w:val="0"/>
           <w:sz w:val="24"/>
-          <w:szCs w:val="22"/>
-          <w:lang w:eastAsia="en-US"/>
         </w:rPr>
       </w:sdtEndPr>
       <w:sdtContent>
@@ -110,7 +116,10 @@
               <w:tab w:val="right" w:leader="dot" w:pos="8494"/>
             </w:tabs>
             <w:rPr>
+              <w:rFonts w:asciiTheme="minorHAnsi" w:eastAsiaTheme="minorEastAsia" w:hAnsiTheme="minorHAnsi"/>
               <w:noProof/>
+              <w:sz w:val="22"/>
+              <w:lang w:eastAsia="es-ES"/>
             </w:rPr>
           </w:pPr>
           <w:r>
@@ -122,13 +131,13 @@
           <w:r>
             <w:fldChar w:fldCharType="separate"/>
           </w:r>
-          <w:hyperlink w:anchor="_Toc103177452" w:history="1">
+          <w:hyperlink w:anchor="_Toc104134529" w:history="1">
             <w:r>
               <w:rPr>
                 <w:rStyle w:val="Hipervnculo"/>
                 <w:noProof/>
               </w:rPr>
-              <w:t>Enlaces de acceso al contenido y despliegue del mismo:</w:t>
+              <w:t>Enlaces de acceso al contenido y despliegue del mismo</w:t>
             </w:r>
             <w:r>
               <w:rPr>
@@ -149,7 +158,7 @@
                 <w:noProof/>
                 <w:webHidden/>
               </w:rPr>
-              <w:instrText xml:space="preserve"> PAGEREF _Toc103177452 \h </w:instrText>
+              <w:instrText xml:space="preserve"> PAGEREF _Toc104134529 \h </w:instrText>
             </w:r>
             <w:r>
               <w:rPr>
@@ -170,6 +179,219 @@
                 <w:webHidden/>
               </w:rPr>
               <w:t>3</w:t>
+            </w:r>
+            <w:r>
+              <w:rPr>
+                <w:noProof/>
+                <w:webHidden/>
+              </w:rPr>
+              <w:fldChar w:fldCharType="end"/>
+            </w:r>
+          </w:hyperlink>
+        </w:p>
+        <w:p>
+          <w:pPr>
+            <w:pStyle w:val="TDC1"/>
+            <w:tabs>
+              <w:tab w:val="right" w:leader="dot" w:pos="8494"/>
+            </w:tabs>
+            <w:rPr>
+              <w:rFonts w:asciiTheme="minorHAnsi" w:eastAsiaTheme="minorEastAsia" w:hAnsiTheme="minorHAnsi"/>
+              <w:noProof/>
+              <w:sz w:val="22"/>
+              <w:lang w:eastAsia="es-ES"/>
+            </w:rPr>
+          </w:pPr>
+          <w:hyperlink w:anchor="_Toc104134530" w:history="1">
+            <w:r>
+              <w:rPr>
+                <w:rStyle w:val="Hipervnculo"/>
+                <w:noProof/>
+              </w:rPr>
+              <w:t>Introducción</w:t>
+            </w:r>
+            <w:r>
+              <w:rPr>
+                <w:noProof/>
+                <w:webHidden/>
+              </w:rPr>
+              <w:tab/>
+            </w:r>
+            <w:r>
+              <w:rPr>
+                <w:noProof/>
+                <w:webHidden/>
+              </w:rPr>
+              <w:fldChar w:fldCharType="begin"/>
+            </w:r>
+            <w:r>
+              <w:rPr>
+                <w:noProof/>
+                <w:webHidden/>
+              </w:rPr>
+              <w:instrText xml:space="preserve"> PAGEREF _Toc104134530 \h </w:instrText>
+            </w:r>
+            <w:r>
+              <w:rPr>
+                <w:noProof/>
+                <w:webHidden/>
+              </w:rPr>
+            </w:r>
+            <w:r>
+              <w:rPr>
+                <w:noProof/>
+                <w:webHidden/>
+              </w:rPr>
+              <w:fldChar w:fldCharType="separate"/>
+            </w:r>
+            <w:r>
+              <w:rPr>
+                <w:noProof/>
+                <w:webHidden/>
+              </w:rPr>
+              <w:t>4</w:t>
+            </w:r>
+            <w:r>
+              <w:rPr>
+                <w:noProof/>
+                <w:webHidden/>
+              </w:rPr>
+              <w:fldChar w:fldCharType="end"/>
+            </w:r>
+          </w:hyperlink>
+        </w:p>
+        <w:p>
+          <w:pPr>
+            <w:pStyle w:val="TDC1"/>
+            <w:tabs>
+              <w:tab w:val="right" w:leader="dot" w:pos="8494"/>
+            </w:tabs>
+            <w:rPr>
+              <w:rFonts w:asciiTheme="minorHAnsi" w:eastAsiaTheme="minorEastAsia" w:hAnsiTheme="minorHAnsi"/>
+              <w:noProof/>
+              <w:sz w:val="22"/>
+              <w:lang w:eastAsia="es-ES"/>
+            </w:rPr>
+          </w:pPr>
+          <w:hyperlink w:anchor="_Toc104134531" w:history="1">
+            <w:r>
+              <w:rPr>
+                <w:rStyle w:val="Hipervnculo"/>
+                <w:noProof/>
+              </w:rPr>
+              <w:t>Objetivos</w:t>
+            </w:r>
+            <w:r>
+              <w:rPr>
+                <w:noProof/>
+                <w:webHidden/>
+              </w:rPr>
+              <w:tab/>
+            </w:r>
+            <w:r>
+              <w:rPr>
+                <w:noProof/>
+                <w:webHidden/>
+              </w:rPr>
+              <w:fldChar w:fldCharType="begin"/>
+            </w:r>
+            <w:r>
+              <w:rPr>
+                <w:noProof/>
+                <w:webHidden/>
+              </w:rPr>
+              <w:instrText xml:space="preserve"> PAGEREF _Toc104134531 \h </w:instrText>
+            </w:r>
+            <w:r>
+              <w:rPr>
+                <w:noProof/>
+                <w:webHidden/>
+              </w:rPr>
+            </w:r>
+            <w:r>
+              <w:rPr>
+                <w:noProof/>
+                <w:webHidden/>
+              </w:rPr>
+              <w:fldChar w:fldCharType="separate"/>
+            </w:r>
+            <w:r>
+              <w:rPr>
+                <w:noProof/>
+                <w:webHidden/>
+              </w:rPr>
+              <w:t>6</w:t>
+            </w:r>
+            <w:r>
+              <w:rPr>
+                <w:noProof/>
+                <w:webHidden/>
+              </w:rPr>
+              <w:fldChar w:fldCharType="end"/>
+            </w:r>
+          </w:hyperlink>
+        </w:p>
+        <w:p>
+          <w:pPr>
+            <w:pStyle w:val="TDC1"/>
+            <w:tabs>
+              <w:tab w:val="right" w:leader="dot" w:pos="8494"/>
+            </w:tabs>
+            <w:rPr>
+              <w:rFonts w:asciiTheme="minorHAnsi" w:eastAsiaTheme="minorEastAsia" w:hAnsiTheme="minorHAnsi"/>
+              <w:noProof/>
+              <w:sz w:val="22"/>
+              <w:lang w:eastAsia="es-ES"/>
+            </w:rPr>
+          </w:pPr>
+          <w:hyperlink w:anchor="_Toc104134532" w:history="1">
+            <w:r>
+              <w:rPr>
+                <w:rStyle w:val="Hipervnculo"/>
+                <w:noProof/>
+              </w:rPr>
+              <w:t>Análisis</w:t>
+            </w:r>
+            <w:r>
+              <w:rPr>
+                <w:noProof/>
+                <w:webHidden/>
+              </w:rPr>
+              <w:tab/>
+            </w:r>
+            <w:r>
+              <w:rPr>
+                <w:noProof/>
+                <w:webHidden/>
+              </w:rPr>
+              <w:fldChar w:fldCharType="begin"/>
+            </w:r>
+            <w:r>
+              <w:rPr>
+                <w:noProof/>
+                <w:webHidden/>
+              </w:rPr>
+              <w:instrText xml:space="preserve"> PAGEREF _Toc104134532 \h </w:instrText>
+            </w:r>
+            <w:r>
+              <w:rPr>
+                <w:noProof/>
+                <w:webHidden/>
+              </w:rPr>
+            </w:r>
+            <w:r>
+              <w:rPr>
+                <w:noProof/>
+                <w:webHidden/>
+              </w:rPr>
+              <w:fldChar w:fldCharType="separate"/>
+            </w:r>
+            <w:r>
+              <w:rPr>
+                <w:noProof/>
+                <w:webHidden/>
+              </w:rPr>
+              <w:t>7</w:t>
             </w:r>
             <w:r>
               <w:rPr>
@@ -231,9 +453,7 @@
         <w:br w:type="page"/>
       </w:r>
     </w:p>
-    <w:p>
-      <w:bookmarkStart w:id="0" w:name="_Toc103177452"/>
-    </w:p>
+    <w:p/>
     <w:p>
       <w:pPr>
         <w:pStyle w:val="Ttulo1"/>
@@ -244,6 +464,7 @@
           <w:sz w:val="36"/>
         </w:rPr>
       </w:pPr>
+      <w:bookmarkStart w:id="0" w:name="_Toc104134529"/>
       <w:r>
         <w:rPr>
           <w:rStyle w:val="nfasis"/>
@@ -274,7 +495,7 @@
         </w:rPr>
         <w:t xml:space="preserve">GitHub: </w:t>
       </w:r>
-      <w:hyperlink r:id="rId7" w:history="1">
+      <w:hyperlink r:id="rId8" w:history="1">
         <w:r>
           <w:rPr>
             <w:rStyle w:val="Hipervnculo"/>
@@ -333,6 +554,7 @@
           <w:sz w:val="36"/>
         </w:rPr>
       </w:pPr>
+      <w:bookmarkStart w:id="1" w:name="_Toc104134530"/>
       <w:r>
         <w:rPr>
           <w:rStyle w:val="nfasis"/>
@@ -342,8 +564,58 @@
         </w:rPr>
         <w:t>Introducción</w:t>
       </w:r>
-    </w:p>
-    <w:p/>
+      <w:bookmarkEnd w:id="1"/>
+    </w:p>
+    <w:p/>
+    <w:p>
+      <w:r>
+        <w:t xml:space="preserve">Este proyecto trata sobre una </w:t>
+      </w:r>
+      <w:r>
+        <w:rPr>
+          <w:b/>
+          <w:bCs/>
+        </w:rPr>
+        <w:t>API REST pública</w:t>
+      </w:r>
+      <w:r>
+        <w:rPr>
+          <w:b/>
+          <w:bCs/>
+        </w:rPr>
+        <w:t xml:space="preserve"> y abierta</w:t>
+      </w:r>
+      <w:r>
+        <w:rPr>
+          <w:b/>
+          <w:bCs/>
+        </w:rPr>
+        <w:t xml:space="preserve"> de videojuegos</w:t>
+      </w:r>
+      <w:r>
+        <w:t>.</w:t>
+      </w:r>
+    </w:p>
+    <w:p/>
+    <w:p>
+      <w:pPr>
+        <w:rPr>
+          <w:b/>
+          <w:bCs/>
+          <w:sz w:val="32"/>
+          <w:szCs w:val="28"/>
+        </w:rPr>
+      </w:pPr>
+      <w:r>
+        <w:rPr>
+          <w:b/>
+          <w:bCs/>
+          <w:sz w:val="32"/>
+          <w:szCs w:val="28"/>
+        </w:rPr>
+        <w:t>API</w:t>
+      </w:r>
+    </w:p>
     <w:p>
       <w:r>
         <w:t xml:space="preserve">Una </w:t>
@@ -356,10 +628,326 @@
         <w:t>API</w:t>
       </w:r>
       <w:r>
-        <w:t xml:space="preserve"> es un servicio que ofrece información de cualquier tipo, y que su uso está orientado a desarrolladores.  </w:t>
-      </w:r>
-    </w:p>
-    <w:p/>
+        <w:t xml:space="preserve"> </w:t>
+      </w:r>
+      <w:r>
+        <w:t>es un conjunto de código de programación que permite la transmisión de datos entre un producto de software y otro. También contiene los términos de este intercambio de datos.</w:t>
+      </w:r>
+    </w:p>
+    <w:p/>
+    <w:p>
+      <w:pPr>
+        <w:rPr>
+          <w:b/>
+          <w:bCs/>
+          <w:sz w:val="28"/>
+          <w:szCs w:val="28"/>
+        </w:rPr>
+      </w:pPr>
+      <w:r>
+        <w:rPr>
+          <w:b/>
+          <w:bCs/>
+          <w:sz w:val="28"/>
+          <w:szCs w:val="28"/>
+        </w:rPr>
+        <w:t>Tipos de API</w:t>
+      </w:r>
+    </w:p>
+    <w:p>
+      <w:r>
+        <w:t>En términos de disponibilidad, las API pueden ser privadas, de socios y públicas.</w:t>
+      </w:r>
+    </w:p>
+    <w:p/>
+    <w:p>
+      <w:r>
+        <w:rPr>
+          <w:b/>
+          <w:bCs/>
+        </w:rPr>
+        <w:t>Privadas</w:t>
+      </w:r>
+      <w:r>
+        <w:t>:</w:t>
+      </w:r>
+      <w:r>
+        <w:t xml:space="preserve"> Estas interfaces de software de aplicación están diseñadas para mejorar las soluciones y servicios dentro de una organización.</w:t>
+      </w:r>
+      <w:r>
+        <w:t xml:space="preserve"> </w:t>
+      </w:r>
+      <w:r>
+        <w:t>Los desarrolladores o contratistas internos pueden usar estas API para integrar los sistemas de TI de una empresa</w:t>
+      </w:r>
+      <w:r>
+        <w:t xml:space="preserve">, </w:t>
+      </w:r>
+      <w:r>
+        <w:t>integrar aplicaciones, crear nuevos sistemas o aplicaciones orientadas al cliente que aprovechen los sistemas existentes.</w:t>
+      </w:r>
+    </w:p>
+    <w:p/>
+    <w:p>
+      <w:r>
+        <w:rPr>
+          <w:b/>
+          <w:bCs/>
+        </w:rPr>
+        <w:t>De socios</w:t>
+      </w:r>
+      <w:r>
+        <w:t xml:space="preserve">: </w:t>
+      </w:r>
+      <w:r>
+        <w:t>Las API de</w:t>
+      </w:r>
+      <w:r>
+        <w:t xml:space="preserve"> </w:t>
+      </w:r>
+      <w:r>
+        <w:t>socios se promocionan abiertamente, pero se comparten con los socios comerciales que han firmado un acuerdo con el editor. El caso de uso común para las API de socios es la integración de software entre dos partes</w:t>
+      </w:r>
+      <w:r>
+        <w:t>.</w:t>
+      </w:r>
+    </w:p>
+    <w:p/>
+    <w:p>
+      <w:r>
+        <w:rPr>
+          <w:b/>
+          <w:bCs/>
+        </w:rPr>
+        <w:t>Pública</w:t>
+      </w:r>
+      <w:r>
+        <w:t>:</w:t>
+      </w:r>
+      <w:r>
+        <w:t xml:space="preserve"> También conocidas como orientadas al desarrollador o externas, estas API están disponibles para cualquier desarrollador de terceros.</w:t>
+      </w:r>
+      <w:r>
+        <w:t xml:space="preserve"> </w:t>
+      </w:r>
+      <w:r>
+        <w:t>Un programa de API pública permite aumentar el conocimiento de la marca y recibir una fuente adicional de ingresos cuando se ejecuta correctamente.</w:t>
+      </w:r>
+    </w:p>
+    <w:p>
+      <w:r>
+        <w:t xml:space="preserve">Hay </w:t>
+      </w:r>
+      <w:r>
+        <w:rPr>
+          <w:b/>
+          <w:bCs/>
+        </w:rPr>
+        <w:t>dos tipos de API públicas</w:t>
+      </w:r>
+      <w:r>
+        <w:t xml:space="preserve">: </w:t>
+      </w:r>
+      <w:r>
+        <w:rPr>
+          <w:b/>
+          <w:bCs/>
+        </w:rPr>
+        <w:t>abiertas</w:t>
+      </w:r>
+      <w:r>
+        <w:t xml:space="preserve"> (gratuitas) y </w:t>
+      </w:r>
+      <w:r>
+        <w:rPr>
+          <w:b/>
+          <w:bCs/>
+        </w:rPr>
+        <w:t>comerciales</w:t>
+      </w:r>
+      <w:r>
+        <w:t>.</w:t>
+      </w:r>
+      <w:r>
+        <w:t xml:space="preserve"> </w:t>
+      </w:r>
+      <w:r>
+        <w:t>La definición de API abierta sugiere que todas las características de dicha API son públicas y se pueden usar sin términos y condiciones restrictivos.</w:t>
+      </w:r>
+      <w:r>
+        <w:t xml:space="preserve"> </w:t>
+      </w:r>
+      <w:r>
+        <w:t>Por ejemplo, es posible crear una aplicación que utilice la API sin la aprobación explícita del proveedor de la API o las tarifas de licencia obligatorias. La definición también establece que la descripción de la API y cualquier documentación relacionada deben estar disponibles abiertamente</w:t>
+      </w:r>
+      <w:r>
+        <w:t xml:space="preserve"> </w:t>
+      </w:r>
+      <w:r>
+        <w:t>y que la API se puede utilizar libremente para crear y probar aplicaciones.</w:t>
+      </w:r>
+    </w:p>
+    <w:p/>
+    <w:p/>
+    <w:p>
+      <w:r>
+        <w:lastRenderedPageBreak/>
+        <w:t xml:space="preserve">Hay diferentes </w:t>
+      </w:r>
+      <w:r>
+        <w:rPr>
+          <w:b/>
+          <w:bCs/>
+        </w:rPr>
+        <w:t>tipos de usos para las API</w:t>
+      </w:r>
+      <w:r>
+        <w:t>,</w:t>
+      </w:r>
+      <w:r>
+        <w:t xml:space="preserve"> como la API </w:t>
+      </w:r>
+      <w:r>
+        <w:rPr>
+          <w:b/>
+          <w:bCs/>
+        </w:rPr>
+        <w:t>remota</w:t>
+      </w:r>
+      <w:r>
+        <w:t xml:space="preserve">, de </w:t>
+      </w:r>
+      <w:r>
+        <w:rPr>
+          <w:b/>
+          <w:bCs/>
+        </w:rPr>
+        <w:t>sistemas operativos</w:t>
+      </w:r>
+      <w:r>
+        <w:t xml:space="preserve">, </w:t>
+      </w:r>
+      <w:r>
+        <w:rPr>
+          <w:b/>
+          <w:bCs/>
+        </w:rPr>
+        <w:t>web</w:t>
+      </w:r>
+      <w:r>
+        <w:t xml:space="preserve"> y </w:t>
+      </w:r>
+      <w:r>
+        <w:rPr>
+          <w:b/>
+          <w:bCs/>
+        </w:rPr>
+        <w:t>bases de datos</w:t>
+      </w:r>
+      <w:r>
+        <w:t>.</w:t>
+      </w:r>
+    </w:p>
+    <w:p>
+      <w:r>
+        <w:t>E</w:t>
+      </w:r>
+      <w:r>
+        <w:t xml:space="preserve">l de este proyecto está orientado a una </w:t>
+      </w:r>
+      <w:r>
+        <w:rPr>
+          <w:b/>
+          <w:bCs/>
+        </w:rPr>
+        <w:t>API de</w:t>
+      </w:r>
+      <w:r>
+        <w:t xml:space="preserve"> </w:t>
+      </w:r>
+      <w:r>
+        <w:rPr>
+          <w:b/>
+          <w:bCs/>
+        </w:rPr>
+        <w:t>base de datos</w:t>
+      </w:r>
+      <w:r>
+        <w:t>, que</w:t>
+      </w:r>
+      <w:r>
+        <w:t xml:space="preserve"> permiten la comunicación entre una aplicación y un sistema de administración de bases de datos.</w:t>
+      </w:r>
+      <w:r>
+        <w:t xml:space="preserve"> </w:t>
+      </w:r>
+      <w:r>
+        <w:t>Los desarrolladores trabajan con bases de datos escribiendo consultas para acceder a datos, cambiar tablas, etc.</w:t>
+      </w:r>
+    </w:p>
+    <w:p/>
+    <w:p>
+      <w:r>
+        <w:t xml:space="preserve">Y según el </w:t>
+      </w:r>
+      <w:r>
+        <w:rPr>
+          <w:b/>
+          <w:bCs/>
+        </w:rPr>
+        <w:t>protocolo</w:t>
+      </w:r>
+      <w:r>
+        <w:t xml:space="preserve"> que usa, es </w:t>
+      </w:r>
+      <w:r>
+        <w:rPr>
+          <w:b/>
+          <w:bCs/>
+        </w:rPr>
+        <w:t>REST</w:t>
+      </w:r>
+      <w:r>
+        <w:t>, es decir, c</w:t>
+      </w:r>
+      <w:r>
+        <w:t>ada recurso está representado por una URL única, y se puede solicitar este recurso proporcionando su URL.</w:t>
+      </w:r>
+    </w:p>
+    <w:p>
+      <w:r>
+        <w:t xml:space="preserve">La información devuelta se encuentra en JSON, que </w:t>
+      </w:r>
+      <w:r>
+        <w:t>contiene colecciones de pares nombre/valor y listas ordenadas de valores.</w:t>
+      </w:r>
+      <w:r>
+        <w:t xml:space="preserve"> </w:t>
+      </w:r>
+      <w:r>
+        <w:t>Dado que se trata de estructuras de datos universales, el formato se puede utilizar con cualquier lenguaje de programación.</w:t>
+      </w:r>
+    </w:p>
+    <w:p/>
+    <w:p>
+      <w:pPr>
+        <w:rPr>
+          <w:b/>
+          <w:bCs/>
+          <w:sz w:val="32"/>
+          <w:szCs w:val="28"/>
+        </w:rPr>
+      </w:pPr>
+      <w:r>
+        <w:rPr>
+          <w:b/>
+          <w:bCs/>
+          <w:sz w:val="32"/>
+          <w:szCs w:val="28"/>
+        </w:rPr>
+        <w:t>Videojuegos</w:t>
+      </w:r>
+    </w:p>
     <w:p>
       <w:r>
         <w:t xml:space="preserve">Los </w:t>
@@ -372,25 +960,152 @@
         <w:t>videojuegos</w:t>
       </w:r>
       <w:r>
-        <w:t xml:space="preserve"> son juegos digitales, jugados en plataformas como un ordenador, consolas, móviles, etc.  </w:t>
-      </w:r>
-    </w:p>
-    <w:p/>
-    <w:p>
-      <w:r>
-        <w:t>Este proyecto trata sobre una AP</w:t>
-      </w:r>
-      <w:r>
-        <w:t>I</w:t>
-      </w:r>
-      <w:r>
-        <w:t xml:space="preserve"> pública de videojuegos</w:t>
+        <w:t xml:space="preserve"> son juegos digitales, jugados en plataformas como un ordenador, consolas, móviles, etc.</w:t>
+      </w:r>
+      <w:r>
+        <w:t xml:space="preserve"> Estos requieren de una interfaz de usuario y/o un periférico de entrada como un mando, teclado, etc., para generar una respuesta. Esta respuesta es mostrada en un dispositivo de visualización como una televisión, monitor, gafas de realidad virtual, etc. Algunos de estos videojuegos incluyen sonidos y/o música para mejorar la experiencia de usuario.</w:t>
+      </w:r>
+    </w:p>
+    <w:p/>
+    <w:p>
+      <w:r>
+        <w:t xml:space="preserve">Los videojuegos se pueden </w:t>
+      </w:r>
+      <w:r>
+        <w:rPr>
+          <w:b/>
+          <w:bCs/>
+        </w:rPr>
+        <w:t xml:space="preserve">clasificar </w:t>
+      </w:r>
+      <w:r>
+        <w:rPr>
+          <w:b/>
+          <w:bCs/>
+        </w:rPr>
+        <w:t>gracias en base a estas características</w:t>
+      </w:r>
+      <w:r>
+        <w:t>:</w:t>
+      </w:r>
+    </w:p>
+    <w:p>
+      <w:r>
+        <w:rPr>
+          <w:b/>
+          <w:bCs/>
+        </w:rPr>
+        <w:t>Género</w:t>
+      </w:r>
+      <w:r>
+        <w:t xml:space="preserve">: Es la principal característica de define un videojuego. </w:t>
+      </w:r>
+      <w:r>
+        <w:t>Define el estilo del mismo en base al modo de juego. Algunos de estos son juegos de disparos, de terror, fantasía, medieval, etc.</w:t>
+      </w:r>
+    </w:p>
+    <w:p>
+      <w:r>
+        <w:rPr>
+          <w:b/>
+          <w:bCs/>
+        </w:rPr>
+        <w:t>Modo</w:t>
+      </w:r>
+      <w:r>
+        <w:t xml:space="preserve">: </w:t>
+      </w:r>
+      <w:r>
+        <w:t xml:space="preserve">Esto especifica cuántos jugadores pueden jugar, en qué momentos, desde qué perspectivas y el orden entre todo ello. Los principales son un solo jugador y multijugador. </w:t>
+      </w:r>
+    </w:p>
+    <w:p>
+      <w:r>
+        <w:rPr>
+          <w:b/>
+          <w:bCs/>
+        </w:rPr>
+        <w:t>Intenciones</w:t>
+      </w:r>
+      <w:r>
+        <w:t>: Indica la orientación, finalidad, emociones o sensaciones a generar en el usuario final</w:t>
+      </w:r>
+      <w:r>
+        <w:t xml:space="preserve"> definidas por la forma de jugar el mismo, aunque bajo mi punto de vista, esto sigue dependiendo en una pequeña parte de como el usuario final quiera jugar el videojuego, pero sin este cambiar las intenciones iniciales del creador del videojuego.</w:t>
+      </w:r>
+    </w:p>
+    <w:p/>
+    <w:p>
+      <w:r>
+        <w:t xml:space="preserve">En el caso del </w:t>
+      </w:r>
+      <w:r>
+        <w:rPr>
+          <w:b/>
+          <w:bCs/>
+        </w:rPr>
+        <w:t>primer videojuego del que va a ofrecer información mi proyecto</w:t>
+      </w:r>
+      <w:r>
+        <w:t xml:space="preserve"> es </w:t>
+      </w:r>
+      <w:r>
+        <w:rPr>
+          <w:b/>
+          <w:bCs/>
+        </w:rPr>
+        <w:t>Monster Hunter World</w:t>
       </w:r>
       <w:r>
         <w:t>.</w:t>
       </w:r>
     </w:p>
-    <w:p/>
+    <w:p>
+      <w:r>
+        <w:lastRenderedPageBreak/>
+        <w:t xml:space="preserve">Es un videojuego con </w:t>
+      </w:r>
+      <w:r>
+        <w:rPr>
+          <w:b/>
+          <w:bCs/>
+        </w:rPr>
+        <w:t>género de acción y mundo abierto</w:t>
+      </w:r>
+      <w:r>
+        <w:t xml:space="preserve">, </w:t>
+      </w:r>
+      <w:r>
+        <w:rPr>
+          <w:b/>
+          <w:bCs/>
+        </w:rPr>
+        <w:t>modo multijugador y cooperativo</w:t>
+      </w:r>
+      <w:r>
+        <w:t>. Pretende unir tanto la gran historia que tiene detrás como la gran y amplia acción que ofrece, además del juego entre otros jugadores que lo hace más enriquecedor.</w:t>
+      </w:r>
+    </w:p>
+    <w:p/>
+    <w:p>
+      <w:pPr>
+        <w:rPr>
+          <w:b/>
+          <w:bCs/>
+          <w:sz w:val="32"/>
+          <w:szCs w:val="28"/>
+        </w:rPr>
+      </w:pPr>
+      <w:r>
+        <w:rPr>
+          <w:b/>
+          <w:bCs/>
+          <w:sz w:val="32"/>
+          <w:szCs w:val="28"/>
+        </w:rPr>
+        <w:t>Intenciones</w:t>
+      </w:r>
+    </w:p>
     <w:p>
       <w:r>
         <w:t xml:space="preserve">La información que ofrece mi API está orientada a las personas y/u organizaciones que quieran realizar una </w:t>
@@ -403,12 +1118,6 @@
         <w:t>wiki</w:t>
       </w:r>
       <w:r>
-        <w:rPr>
-          <w:vertAlign w:val="superscript"/>
-        </w:rPr>
-        <w:t>3</w:t>
-      </w:r>
-      <w:r>
         <w:t xml:space="preserve"> acerca del videojuego, es decir, maquetarla para ofrecerla de una forma visual al cliente final, que serían los jugadores de los propios videojuegos, los cuáles acudirían a esta por ayuda o intereses personales acerca del videojuego.</w:t>
       </w:r>
     </w:p>
@@ -427,7 +1136,7 @@
     <w:p/>
     <w:p>
       <w:r>
-        <w:t xml:space="preserve">(3) Una </w:t>
+        <w:t xml:space="preserve">Una </w:t>
       </w:r>
       <w:r>
         <w:rPr>
@@ -443,215 +1152,425 @@
         <w:t>cual</w:t>
       </w:r>
       <w:r>
-        <w:t xml:space="preserve"> se documenta en profundidad cualquier dato, información, forma de jugar, </w:t>
+        <w:t xml:space="preserve"> se documenta en profundidad cualquier dato, información, forma de jugar, etc</w:t>
+      </w:r>
+      <w:r>
+        <w:t>.</w:t>
+      </w:r>
+      <w:r>
+        <w:t>, acerca de un tema en concreto (en nuestro caso para los videojuegos).</w:t>
+      </w:r>
+    </w:p>
+    <w:p/>
+    <w:p/>
+    <w:p>
+      <w:pPr>
+        <w:pStyle w:val="Ttulo1"/>
+      </w:pPr>
+      <w:bookmarkStart w:id="2" w:name="_Toc104134531"/>
+      <w:r>
+        <w:t>Objetivos</w:t>
+      </w:r>
+      <w:bookmarkEnd w:id="2"/>
+    </w:p>
+    <w:p/>
+    <w:p>
+      <w:r>
+        <w:t>Estos son todos los objetivos que busco obtener al realizar este proyecto:</w:t>
+      </w:r>
+    </w:p>
+    <w:p>
+      <w:pPr>
+        <w:pStyle w:val="Prrafodelista"/>
+        <w:numPr>
+          <w:ilvl w:val="0"/>
+          <w:numId w:val="1"/>
+        </w:numPr>
+      </w:pPr>
+      <w:r>
+        <w:t>Ofrecer una API</w:t>
+      </w:r>
+      <w:r>
+        <w:t xml:space="preserve"> REST</w:t>
+      </w:r>
+      <w:r>
+        <w:t xml:space="preserve"> pública </w:t>
+      </w:r>
+      <w:r>
+        <w:t xml:space="preserve">y </w:t>
+      </w:r>
+      <w:r>
+        <w:t>abierta de uno o varios videojuegos.</w:t>
+      </w:r>
+    </w:p>
+    <w:p>
+      <w:pPr>
+        <w:pStyle w:val="Prrafodelista"/>
+        <w:numPr>
+          <w:ilvl w:val="0"/>
+          <w:numId w:val="1"/>
+        </w:numPr>
+      </w:pPr>
+      <w:r>
+        <w:t>Mantener los d</w:t>
+      </w:r>
+      <w:r>
+        <w:t xml:space="preserve">atos </w:t>
+      </w:r>
+      <w:r>
+        <w:t>ofrecidos actualizados periódicamente.</w:t>
+      </w:r>
+    </w:p>
+    <w:p>
+      <w:pPr>
+        <w:pStyle w:val="Prrafodelista"/>
+        <w:numPr>
+          <w:ilvl w:val="0"/>
+          <w:numId w:val="1"/>
+        </w:numPr>
+      </w:pPr>
+      <w:r>
+        <w:t xml:space="preserve">Facilitar </w:t>
+      </w:r>
+      <w:r>
+        <w:t xml:space="preserve">a las personas o entidades que hagas uso de mi API </w:t>
+      </w:r>
+      <w:r>
+        <w:t>la creación de documentación acerca de uno y/o varios videojuegos</w:t>
+      </w:r>
+      <w:r>
+        <w:t>.</w:t>
+      </w:r>
+    </w:p>
+    <w:p>
+      <w:pPr>
+        <w:pStyle w:val="Prrafodelista"/>
+        <w:numPr>
+          <w:ilvl w:val="0"/>
+          <w:numId w:val="1"/>
+        </w:numPr>
+      </w:pPr>
+      <w:r>
+        <w:t>Ofrecer</w:t>
+      </w:r>
+      <w:r>
+        <w:t xml:space="preserve"> una página web que ofrezca </w:t>
       </w:r>
       <w:proofErr w:type="spellStart"/>
       <w:r>
-        <w:t>etc</w:t>
+        <w:t>URLs</w:t>
       </w:r>
       <w:proofErr w:type="spellEnd"/>
       <w:r>
-        <w:t>, acerca de un tema en concreto (en nuestro caso para los videojuegos).</w:t>
-      </w:r>
-    </w:p>
-    <w:p/>
-    <w:p>
-      <w:r>
-        <w:t># Objetivos del proyecto GamesAPI</w:t>
-      </w:r>
-    </w:p>
-    <w:p/>
-    <w:p>
-      <w:r>
-        <w:t xml:space="preserve">- </w:t>
-      </w:r>
-      <w:proofErr w:type="gramStart"/>
-      <w:r>
-        <w:t>[ ]</w:t>
-      </w:r>
-      <w:proofErr w:type="gramEnd"/>
-      <w:r>
-        <w:t xml:space="preserve"> Ofrecer una API pública con filtros con todos los datos actualizados de uno y/o varios videojuegos.</w:t>
-      </w:r>
-    </w:p>
-    <w:p>
-      <w:r>
-        <w:t xml:space="preserve">- </w:t>
-      </w:r>
-      <w:proofErr w:type="gramStart"/>
-      <w:r>
-        <w:t>[ ]</w:t>
-      </w:r>
-      <w:proofErr w:type="gramEnd"/>
-      <w:r>
-        <w:t xml:space="preserve"> Facilitar la creación de documentación acerca de uno y/o varios videojuegos gracias a la información ofrecida por mi API.</w:t>
-      </w:r>
-    </w:p>
-    <w:p>
-      <w:r>
-        <w:t xml:space="preserve">- </w:t>
-      </w:r>
-      <w:proofErr w:type="gramStart"/>
-      <w:r>
-        <w:t>[ ]</w:t>
-      </w:r>
-      <w:proofErr w:type="gramEnd"/>
-      <w:r>
-        <w:t xml:space="preserve"> Ofrecer una página web que ofrezca </w:t>
+        <w:t xml:space="preserve"> a la API diferentes en base a una configuración seleccionada por el usuario final.</w:t>
+      </w:r>
+    </w:p>
+    <w:p>
+      <w:pPr>
+        <w:pStyle w:val="Prrafodelista"/>
+        <w:numPr>
+          <w:ilvl w:val="0"/>
+          <w:numId w:val="1"/>
+        </w:numPr>
+      </w:pPr>
+      <w:r>
+        <w:t xml:space="preserve">Aprender a desarrollar una API con una librería de </w:t>
       </w:r>
       <w:proofErr w:type="spellStart"/>
       <w:r>
-        <w:t>URLs</w:t>
+        <w:t>php</w:t>
       </w:r>
       <w:proofErr w:type="spellEnd"/>
       <w:r>
-        <w:t xml:space="preserve"> a la API diferentes en base a una configuración seleccionada por el usuario final.</w:t>
-      </w:r>
-    </w:p>
-    <w:p/>
-    <w:p>
-      <w:r>
-        <w:t>## Recomendaciones</w:t>
-      </w:r>
-    </w:p>
-    <w:p/>
-    <w:p>
+        <w:t xml:space="preserve"> orientada exclusivamente a este tipo de API.</w:t>
+      </w:r>
+    </w:p>
+    <w:p>
+      <w:pPr>
+        <w:pStyle w:val="Prrafodelista"/>
+        <w:numPr>
+          <w:ilvl w:val="0"/>
+          <w:numId w:val="1"/>
+        </w:numPr>
+      </w:pPr>
+      <w:r>
+        <w:t>Realizar un correcto desarrollo y mejorar en todos los aspectos relacionados a programar, sobre todo orientado a videojuegos, ya que es un campo que personalmente me gusta.</w:t>
+      </w:r>
+    </w:p>
+    <w:p>
+      <w:pPr>
+        <w:pStyle w:val="Prrafodelista"/>
+        <w:numPr>
+          <w:ilvl w:val="0"/>
+          <w:numId w:val="1"/>
+        </w:numPr>
+      </w:pPr>
+      <w:r>
+        <w:t>Finalizar el curso actual para poder proseguir con mi desarrollo personal, no profesional.</w:t>
+      </w:r>
+    </w:p>
+    <w:p/>
+    <w:p/>
+    <w:p/>
+    <w:p>
+      <w:pPr>
+        <w:pStyle w:val="Ttulo1"/>
+      </w:pPr>
+      <w:bookmarkStart w:id="3" w:name="_Toc104134532"/>
+      <w:r>
+        <w:t>Análisis</w:t>
+      </w:r>
+      <w:bookmarkEnd w:id="3"/>
+    </w:p>
+    <w:p/>
+    <w:p>
+      <w:pPr>
+        <w:rPr>
+          <w:b/>
+          <w:bCs/>
+          <w:sz w:val="32"/>
+          <w:szCs w:val="28"/>
+        </w:rPr>
+      </w:pPr>
+      <w:r>
+        <w:rPr>
+          <w:b/>
+          <w:bCs/>
+          <w:sz w:val="32"/>
+          <w:szCs w:val="28"/>
+        </w:rPr>
+        <w:t>Proyectos similares</w:t>
+      </w:r>
+    </w:p>
+    <w:p>
+      <w:r>
+        <w:t xml:space="preserve">Tras buscar detenidamente varias API que ofrezcan este mismo tipo de información, me he encontrado con este </w:t>
+      </w:r>
+      <w:hyperlink r:id="rId9" w:history="1">
+        <w:r>
+          <w:rPr>
+            <w:rStyle w:val="Hipervnculo"/>
+          </w:rPr>
+          <w:t>proyecto</w:t>
+        </w:r>
+      </w:hyperlink>
+      <w:r>
+        <w:t xml:space="preserve"> que me ha llamado la atención</w:t>
+      </w:r>
+      <w:r>
+        <w:t xml:space="preserve">, llamado </w:t>
+      </w:r>
+      <w:proofErr w:type="spellStart"/>
+      <w:r>
+        <w:t>mhw-db</w:t>
+      </w:r>
+      <w:proofErr w:type="spellEnd"/>
+      <w:r>
+        <w:t xml:space="preserve">, el </w:t>
+      </w:r>
+      <w:proofErr w:type="spellStart"/>
+      <w:r>
+        <w:t>cuál</w:t>
+      </w:r>
+      <w:proofErr w:type="spellEnd"/>
+      <w:r>
+        <w:t xml:space="preserve"> ofrece exactamente la misma información que el proyecto que estoy realizando</w:t>
+      </w:r>
+      <w:r>
+        <w:t>.</w:t>
+      </w:r>
+    </w:p>
+    <w:p>
+      <w:r>
+        <w:t>Según mi búsqueda, este ha sido el mejor proyecto con una misma finalidad que el mío. El resto de proyectos encontrados son proyectos incompletos, falta de información o no internacionalización.</w:t>
+      </w:r>
+    </w:p>
+    <w:p/>
+    <w:p>
+      <w:r>
+        <w:t xml:space="preserve">Pero la diferencia principal entre este proyecto y el mío, es que </w:t>
+      </w:r>
+      <w:proofErr w:type="spellStart"/>
+      <w:r>
+        <w:t>mhw-db</w:t>
+      </w:r>
+      <w:proofErr w:type="spellEnd"/>
+      <w:r>
+        <w:t xml:space="preserve"> ofrece las URL de información explicadas en una web con documentación de ello, pero no expone todas las URL disponibles. Lo que mi proyecto si tendrá será una página web principal con unos filtros y desplegables indicando la URL de los recursos o recurso que el usuario esté buscando, facilitándole la búsqueda.</w:t>
+      </w:r>
+    </w:p>
+    <w:p/>
+    <w:p>
+      <w:r>
+        <w:t xml:space="preserve">Tras buscar de donde ofrecía este proyecto su información, he encontrado este proyecto de </w:t>
+      </w:r>
+      <w:proofErr w:type="spellStart"/>
+      <w:r>
+        <w:t>github</w:t>
+      </w:r>
+      <w:proofErr w:type="spellEnd"/>
+      <w:r>
+        <w:t xml:space="preserve"> con información estructurada del videojuego: </w:t>
+      </w:r>
+    </w:p>
+    <w:p>
+      <w:hyperlink r:id="rId10" w:history="1">
+        <w:proofErr w:type="spellStart"/>
+        <w:r>
+          <w:rPr>
+            <w:rStyle w:val="Hipervnculo"/>
+          </w:rPr>
+          <w:t>MHWorldData</w:t>
+        </w:r>
+        <w:proofErr w:type="spellEnd"/>
+      </w:hyperlink>
+    </w:p>
+    <w:p>
+      <w:r>
+        <w:t xml:space="preserve">El cuál ofrece en archivos </w:t>
+      </w:r>
+      <w:proofErr w:type="spellStart"/>
+      <w:r>
+        <w:t>csv</w:t>
+      </w:r>
+      <w:proofErr w:type="spellEnd"/>
+      <w:r>
+        <w:t>, un archivo parecido a un archivo Excel, la información de casi todo el videojuego</w:t>
+      </w:r>
+      <w:r>
+        <w:t>.</w:t>
+      </w:r>
+    </w:p>
+    <w:p>
+      <w:proofErr w:type="spellStart"/>
+      <w:r>
+        <w:t>mhw-db</w:t>
+      </w:r>
+      <w:proofErr w:type="spellEnd"/>
+      <w:r>
+        <w:t xml:space="preserve"> se dedica a leer estos archivos </w:t>
+      </w:r>
+      <w:proofErr w:type="spellStart"/>
+      <w:r>
+        <w:t>csv</w:t>
+      </w:r>
+      <w:proofErr w:type="spellEnd"/>
+      <w:r>
+        <w:t xml:space="preserve"> y crear su propia base de datos.</w:t>
+      </w:r>
+    </w:p>
+    <w:p>
+      <w:r>
+        <w:t xml:space="preserve">Lo que mi proyecto quiero que haga es que, he buscado y parece que el proyecto de </w:t>
+      </w:r>
+      <w:proofErr w:type="spellStart"/>
+      <w:r>
+        <w:t>MHWorldData</w:t>
+      </w:r>
+      <w:proofErr w:type="spellEnd"/>
+      <w:r>
+        <w:t xml:space="preserve"> ofrece uno o varios archivos para crear la base de datos directamente, lo cual ahorraría un paso importante.</w:t>
+      </w:r>
+    </w:p>
+    <w:p/>
+    <w:p/>
+    <w:p>
+      <w:pPr>
+        <w:rPr>
+          <w:b/>
+          <w:bCs/>
+          <w:sz w:val="32"/>
+          <w:szCs w:val="28"/>
+        </w:rPr>
+      </w:pPr>
+      <w:r>
+        <w:rPr>
+          <w:b/>
+          <w:bCs/>
+          <w:sz w:val="32"/>
+          <w:szCs w:val="28"/>
+        </w:rPr>
+        <w:t>Modo de desarrollo y herramientas a utilizar</w:t>
+      </w:r>
+    </w:p>
+    <w:p/>
+    <w:p>
+      <w:r>
+        <w:t xml:space="preserve">Al comenzar con todo esto, lo primero en lo que pensé fue en usar un </w:t>
+      </w:r>
+      <w:proofErr w:type="spellStart"/>
+      <w:r>
+        <w:t>framework</w:t>
+      </w:r>
+      <w:proofErr w:type="spellEnd"/>
+      <w:r>
+        <w:t xml:space="preserve"> conocido como </w:t>
+      </w:r>
+      <w:proofErr w:type="spellStart"/>
+      <w:r>
+        <w:t>Symfony</w:t>
+      </w:r>
+      <w:proofErr w:type="spellEnd"/>
+      <w:r>
+        <w:t xml:space="preserve"> o Laravel, orientados a desarrollo de proyectos </w:t>
+      </w:r>
+      <w:r>
+        <w:t>con diferentes orientaciones, entre estas, una API.</w:t>
+      </w:r>
+    </w:p>
+    <w:p/>
+    <w:p>
+      <w:r>
+        <w:t>Pero tras leer y analizar, me di cuenta de que ninguna de las dos se adaptaba del todo</w:t>
+      </w:r>
+      <w:r>
+        <w:t xml:space="preserve"> al propósito y tamaño de mi proyecto. Ya que </w:t>
+      </w:r>
+      <w:proofErr w:type="spellStart"/>
+      <w:r>
+        <w:t>Symfony</w:t>
+      </w:r>
+      <w:proofErr w:type="spellEnd"/>
+      <w:r>
+        <w:t xml:space="preserve"> está orientado a proyectos muy grandes, como </w:t>
+      </w:r>
+      <w:proofErr w:type="spellStart"/>
+      <w:r>
+        <w:t>PrestaShop</w:t>
+      </w:r>
+      <w:proofErr w:type="spellEnd"/>
+      <w:r>
+        <w:t xml:space="preserve">, y que Laravel, aunque sí que está </w:t>
+      </w:r>
       <w:r>
         <w:lastRenderedPageBreak/>
-        <w:t xml:space="preserve">- </w:t>
-      </w:r>
-      <w:proofErr w:type="gramStart"/>
-      <w:r>
-        <w:t>[ ]</w:t>
-      </w:r>
-      <w:proofErr w:type="gramEnd"/>
-      <w:r>
-        <w:t xml:space="preserve"> Usar otra API en vez de hacer yo la </w:t>
+        <w:t>orientado a proyectos más pequeños, sigue siendo muy complejo para la sencillez que yo busco en mi proyecto.</w:t>
+      </w:r>
+    </w:p>
+    <w:p>
+      <w:r>
+        <w:t xml:space="preserve">Gracias a uno de los jefes de la empresa en la que estoy cursando mi formación en centro de trabajo, que me ha recomendado una librería de puro </w:t>
       </w:r>
       <w:proofErr w:type="spellStart"/>
       <w:r>
+        <w:t>php</w:t>
+      </w:r>
+      <w:proofErr w:type="spellEnd"/>
+      <w:r>
+        <w:t xml:space="preserve"> que facilita mucho la creación de una API, con simples funciones por llamada o URL, sin definir ningún controlador y/o modelo. Únicamente hay que definir las rutas y el archivo de acceso a la </w:t>
+      </w:r>
+      <w:proofErr w:type="spellStart"/>
+      <w:r>
         <w:t>bd</w:t>
       </w:r>
       <w:proofErr w:type="spellEnd"/>
       <w:r>
-        <w:t xml:space="preserve"> a mano</w:t>
-      </w:r>
-    </w:p>
-    <w:p>
-      <w:r>
-        <w:t xml:space="preserve">- </w:t>
-      </w:r>
-      <w:proofErr w:type="gramStart"/>
-      <w:r>
-        <w:t>[ ]</w:t>
-      </w:r>
-      <w:proofErr w:type="gramEnd"/>
-      <w:r>
-        <w:t xml:space="preserve"> Buscar otras </w:t>
-      </w:r>
-      <w:proofErr w:type="spellStart"/>
-      <w:r>
-        <w:t>APIs</w:t>
-      </w:r>
-      <w:proofErr w:type="spellEnd"/>
-    </w:p>
-    <w:p>
-      <w:r>
-        <w:t xml:space="preserve">- </w:t>
-      </w:r>
-      <w:proofErr w:type="gramStart"/>
-      <w:r>
-        <w:t>[ ]</w:t>
-      </w:r>
-      <w:proofErr w:type="gramEnd"/>
-      <w:r>
-        <w:t xml:space="preserve"> </w:t>
-      </w:r>
-      <w:proofErr w:type="spellStart"/>
-      <w:r>
-        <w:t>Introduccion</w:t>
-      </w:r>
-      <w:proofErr w:type="spellEnd"/>
-      <w:r>
-        <w:t>(1 página): Que son, Videojuegos, API, etc. Para que se usará, wikis en este caso.</w:t>
-      </w:r>
-    </w:p>
-    <w:p>
-      <w:r>
-        <w:t xml:space="preserve">- </w:t>
-      </w:r>
-      <w:proofErr w:type="gramStart"/>
-      <w:r>
-        <w:t>[ ]</w:t>
-      </w:r>
-      <w:proofErr w:type="gramEnd"/>
-      <w:r>
-        <w:t xml:space="preserve"> Objetivos: Concretar mucho más técnico. Todos los detalles que se harán.</w:t>
-      </w:r>
-    </w:p>
-    <w:p>
-      <w:r>
-        <w:t xml:space="preserve">- </w:t>
-      </w:r>
-      <w:proofErr w:type="gramStart"/>
-      <w:r>
-        <w:t>[ ]</w:t>
-      </w:r>
-      <w:proofErr w:type="gramEnd"/>
-      <w:r>
-        <w:t xml:space="preserve"> Enviar memoria respondiendo antes del Lunes</w:t>
-      </w:r>
-    </w:p>
-    <w:p/>
-    <w:p/>
-    <w:p>
-      <w:r>
-        <w:t xml:space="preserve">https://openwebinars.net/blog/laravel-vs-symfony-que-framework-php-elegir/  </w:t>
-      </w:r>
-    </w:p>
-    <w:p>
-      <w:r>
-        <w:t xml:space="preserve">https://www.toptal.com/laravel/restful-laravel-api-tutorial  </w:t>
-      </w:r>
-    </w:p>
-    <w:p>
-      <w:r>
-        <w:t xml:space="preserve">https://getcomposer.org/doc/00-intro.md  </w:t>
-      </w:r>
-    </w:p>
-    <w:p>
-      <w:r>
-        <w:t xml:space="preserve">https://restfulapi.net/  </w:t>
-      </w:r>
-    </w:p>
-    <w:p>
-      <w:r>
-        <w:t xml:space="preserve">https://www.history.com/topics/inventions/history-of-video-games  </w:t>
-      </w:r>
-    </w:p>
-    <w:p>
-      <w:r>
-        <w:t xml:space="preserve">https://en.wikipedia.org/wiki/Video_game  </w:t>
-      </w:r>
-    </w:p>
-    <w:p>
-      <w:r>
-        <w:t xml:space="preserve">https://docs.mhw-db.com  </w:t>
-      </w:r>
-    </w:p>
-    <w:p>
-      <w:r>
-        <w:t>https://github.com/gatheringhallstudios/MHWorldData</w:t>
-      </w:r>
-    </w:p>
-    <w:p>
-      <w:r>
-        <w:t>https://github.com/bramus/router</w:t>
+        <w:t>.</w:t>
       </w:r>
     </w:p>
     <w:sectPr>
-      <w:headerReference w:type="default" r:id="rId8"/>
-      <w:footerReference w:type="default" r:id="rId9"/>
+      <w:headerReference w:type="default" r:id="rId11"/>
+      <w:footerReference w:type="default" r:id="rId12"/>
       <w:pgSz w:w="11906" w:h="16838"/>
       <w:pgMar w:top="1417" w:right="1701" w:bottom="1417" w:left="1701" w:header="708" w:footer="708" w:gutter="0"/>
       <w:cols w:space="708"/>
@@ -662,7 +1581,7 @@
 </file>
 
 <file path=word/endnotes.xml><?xml version="1.0" encoding="utf-8"?>
-<w:endnotes xmlns:wpc="http://schemas.microsoft.com/office/word/2010/wordprocessingCanvas" xmlns:cx="http://schemas.microsoft.com/office/drawing/2014/chartex" xmlns:cx1="http://schemas.microsoft.com/office/drawing/2015/9/8/chartex" xmlns:cx2="http://schemas.microsoft.com/office/drawing/2015/10/21/chartex" xmlns:cx3="http://schemas.microsoft.com/office/drawing/2016/5/9/chartex" xmlns:cx4="http://schemas.microsoft.com/office/drawing/2016/5/10/chartex" xmlns:cx5="http://schemas.microsoft.com/office/drawing/2016/5/11/chartex" xmlns:cx6="http://schemas.microsoft.com/office/drawing/2016/5/12/chartex" xmlns:cx7="http://schemas.microsoft.com/office/drawing/2016/5/13/chartex" xmlns:cx8="http://schemas.microsoft.com/office/drawing/2016/5/14/chartex" xmlns:mc="http://schemas.openxmlformats.org/markup-compatibility/2006" xmlns:aink="http://schemas.microsoft.com/office/drawing/2016/ink" xmlns:am3d="http://schemas.microsoft.com/office/drawing/2017/model3d" xmlns:o="urn:schemas-microsoft-com:office:office" xmlns:r="http://schemas.openxmlformats.org/officeDocument/2006/relationships" xmlns:m="http://schemas.openxmlformats.org/officeDocument/2006/math" xmlns:v="urn:schemas-microsoft-com:vml" xmlns:wp14="http://schemas.microsoft.com/office/word/2010/wordprocessingDrawing" xmlns:wp="http://schemas.openxmlformats.org/drawingml/2006/wordprocessingDrawing" xmlns:w10="urn:schemas-microsoft-com:office:word" xmlns:w="http://schemas.openxmlformats.org/wordprocessingml/2006/main" xmlns:w14="http://schemas.microsoft.com/office/word/2010/wordml" xmlns:w15="http://schemas.microsoft.com/office/word/2012/wordml" xmlns:w16cex="http://schemas.microsoft.com/office/word/2018/wordml/cex" xmlns:w16cid="http://schemas.microsoft.com/office/word/2016/wordml/cid" xmlns:w16="http://schemas.microsoft.com/office/word/2018/wordml" xmlns:w16sdtdh="http://schemas.microsoft.com/office/word/2020/wordml/sdtdatahash" xmlns:w16se="http://schemas.microsoft.com/office/word/2015/wordml/symex" xmlns:wpg="http://schemas.microsoft.com/office/word/2010/wordprocessingGroup" xmlns:wpi="http://schemas.microsoft.com/office/word/2010/wordprocessingInk" xmlns:wne="http://schemas.microsoft.com/office/word/2006/wordml" xmlns:wps="http://schemas.microsoft.com/office/word/2010/wordprocessingShape" mc:Ignorable="w14 w15 w16se w16cid w16 w16cex w16sdtdh wp14">
+<w:endnotes xmlns:wpc="http://schemas.microsoft.com/office/word/2010/wordprocessingCanvas" xmlns:cx="http://schemas.microsoft.com/office/drawing/2014/chartex" xmlns:cx1="http://schemas.microsoft.com/office/drawing/2015/9/8/chartex" xmlns:cx2="http://schemas.microsoft.com/office/drawing/2015/10/21/chartex" xmlns:cx3="http://schemas.microsoft.com/office/drawing/2016/5/9/chartex" xmlns:cx4="http://schemas.microsoft.com/office/drawing/2016/5/10/chartex" xmlns:cx5="http://schemas.microsoft.com/office/drawing/2016/5/11/chartex" xmlns:cx6="http://schemas.microsoft.com/office/drawing/2016/5/12/chartex" xmlns:cx7="http://schemas.microsoft.com/office/drawing/2016/5/13/chartex" xmlns:cx8="http://schemas.microsoft.com/office/drawing/2016/5/14/chartex" xmlns:mc="http://schemas.openxmlformats.org/markup-compatibility/2006" xmlns:aink="http://schemas.microsoft.com/office/drawing/2016/ink" xmlns:am3d="http://schemas.microsoft.com/office/drawing/2017/model3d" xmlns:o="urn:schemas-microsoft-com:office:office" xmlns:oel="http://schemas.microsoft.com/office/2019/extlst" xmlns:r="http://schemas.openxmlformats.org/officeDocument/2006/relationships" xmlns:m="http://schemas.openxmlformats.org/officeDocument/2006/math" xmlns:v="urn:schemas-microsoft-com:vml" xmlns:wp14="http://schemas.microsoft.com/office/word/2010/wordprocessingDrawing" xmlns:wp="http://schemas.openxmlformats.org/drawingml/2006/wordprocessingDrawing" xmlns:w10="urn:schemas-microsoft-com:office:word" xmlns:w="http://schemas.openxmlformats.org/wordprocessingml/2006/main" xmlns:w14="http://schemas.microsoft.com/office/word/2010/wordml" xmlns:w15="http://schemas.microsoft.com/office/word/2012/wordml" xmlns:w16cex="http://schemas.microsoft.com/office/word/2018/wordml/cex" xmlns:w16cid="http://schemas.microsoft.com/office/word/2016/wordml/cid" xmlns:w16="http://schemas.microsoft.com/office/word/2018/wordml" xmlns:w16sdtdh="http://schemas.microsoft.com/office/word/2020/wordml/sdtdatahash" xmlns:w16se="http://schemas.microsoft.com/office/word/2015/wordml/symex" xmlns:wpg="http://schemas.microsoft.com/office/word/2010/wordprocessingGroup" xmlns:wpi="http://schemas.microsoft.com/office/word/2010/wordprocessingInk" xmlns:wne="http://schemas.microsoft.com/office/word/2006/wordml" xmlns:wps="http://schemas.microsoft.com/office/word/2010/wordprocessingShape" mc:Ignorable="w14 w15 w16se w16cid w16 w16cex w16sdtdh wp14">
   <w:endnote w:type="separator" w:id="-1">
     <w:p>
       <w:pPr>
@@ -687,7 +1606,7 @@
 </file>
 
 <file path=word/footer1.xml><?xml version="1.0" encoding="utf-8"?>
-<w:ftr xmlns:wpc="http://schemas.microsoft.com/office/word/2010/wordprocessingCanvas" xmlns:cx="http://schemas.microsoft.com/office/drawing/2014/chartex" xmlns:cx1="http://schemas.microsoft.com/office/drawing/2015/9/8/chartex" xmlns:cx2="http://schemas.microsoft.com/office/drawing/2015/10/21/chartex" xmlns:cx3="http://schemas.microsoft.com/office/drawing/2016/5/9/chartex" xmlns:cx4="http://schemas.microsoft.com/office/drawing/2016/5/10/chartex" xmlns:cx5="http://schemas.microsoft.com/office/drawing/2016/5/11/chartex" xmlns:cx6="http://schemas.microsoft.com/office/drawing/2016/5/12/chartex" xmlns:cx7="http://schemas.microsoft.com/office/drawing/2016/5/13/chartex" xmlns:cx8="http://schemas.microsoft.com/office/drawing/2016/5/14/chartex" xmlns:mc="http://schemas.openxmlformats.org/markup-compatibility/2006" xmlns:aink="http://schemas.microsoft.com/office/drawing/2016/ink" xmlns:am3d="http://schemas.microsoft.com/office/drawing/2017/model3d" xmlns:o="urn:schemas-microsoft-com:office:office" xmlns:r="http://schemas.openxmlformats.org/officeDocument/2006/relationships" xmlns:m="http://schemas.openxmlformats.org/officeDocument/2006/math" xmlns:v="urn:schemas-microsoft-com:vml" xmlns:wp14="http://schemas.microsoft.com/office/word/2010/wordprocessingDrawing" xmlns:wp="http://schemas.openxmlformats.org/drawingml/2006/wordprocessingDrawing" xmlns:w10="urn:schemas-microsoft-com:office:word" xmlns:w="http://schemas.openxmlformats.org/wordprocessingml/2006/main" xmlns:w14="http://schemas.microsoft.com/office/word/2010/wordml" xmlns:w15="http://schemas.microsoft.com/office/word/2012/wordml" xmlns:w16cex="http://schemas.microsoft.com/office/word/2018/wordml/cex" xmlns:w16cid="http://schemas.microsoft.com/office/word/2016/wordml/cid" xmlns:w16="http://schemas.microsoft.com/office/word/2018/wordml" xmlns:w16sdtdh="http://schemas.microsoft.com/office/word/2020/wordml/sdtdatahash" xmlns:w16se="http://schemas.microsoft.com/office/word/2015/wordml/symex" xmlns:wpg="http://schemas.microsoft.com/office/word/2010/wordprocessingGroup" xmlns:wpi="http://schemas.microsoft.com/office/word/2010/wordprocessingInk" xmlns:wne="http://schemas.microsoft.com/office/word/2006/wordml" xmlns:wps="http://schemas.microsoft.com/office/word/2010/wordprocessingShape" mc:Ignorable="w14 w15 w16se w16cid w16 w16cex w16sdtdh wp14">
+<w:ftr xmlns:wpc="http://schemas.microsoft.com/office/word/2010/wordprocessingCanvas" xmlns:cx="http://schemas.microsoft.com/office/drawing/2014/chartex" xmlns:cx1="http://schemas.microsoft.com/office/drawing/2015/9/8/chartex" xmlns:cx2="http://schemas.microsoft.com/office/drawing/2015/10/21/chartex" xmlns:cx3="http://schemas.microsoft.com/office/drawing/2016/5/9/chartex" xmlns:cx4="http://schemas.microsoft.com/office/drawing/2016/5/10/chartex" xmlns:cx5="http://schemas.microsoft.com/office/drawing/2016/5/11/chartex" xmlns:cx6="http://schemas.microsoft.com/office/drawing/2016/5/12/chartex" xmlns:cx7="http://schemas.microsoft.com/office/drawing/2016/5/13/chartex" xmlns:cx8="http://schemas.microsoft.com/office/drawing/2016/5/14/chartex" xmlns:mc="http://schemas.openxmlformats.org/markup-compatibility/2006" xmlns:aink="http://schemas.microsoft.com/office/drawing/2016/ink" xmlns:am3d="http://schemas.microsoft.com/office/drawing/2017/model3d" xmlns:o="urn:schemas-microsoft-com:office:office" xmlns:oel="http://schemas.microsoft.com/office/2019/extlst" xmlns:r="http://schemas.openxmlformats.org/officeDocument/2006/relationships" xmlns:m="http://schemas.openxmlformats.org/officeDocument/2006/math" xmlns:v="urn:schemas-microsoft-com:vml" xmlns:wp14="http://schemas.microsoft.com/office/word/2010/wordprocessingDrawing" xmlns:wp="http://schemas.openxmlformats.org/drawingml/2006/wordprocessingDrawing" xmlns:w10="urn:schemas-microsoft-com:office:word" xmlns:w="http://schemas.openxmlformats.org/wordprocessingml/2006/main" xmlns:w14="http://schemas.microsoft.com/office/word/2010/wordml" xmlns:w15="http://schemas.microsoft.com/office/word/2012/wordml" xmlns:w16cex="http://schemas.microsoft.com/office/word/2018/wordml/cex" xmlns:w16cid="http://schemas.microsoft.com/office/word/2016/wordml/cid" xmlns:w16="http://schemas.microsoft.com/office/word/2018/wordml" xmlns:w16sdtdh="http://schemas.microsoft.com/office/word/2020/wordml/sdtdatahash" xmlns:w16se="http://schemas.microsoft.com/office/word/2015/wordml/symex" xmlns:wpg="http://schemas.microsoft.com/office/word/2010/wordprocessingGroup" xmlns:wpi="http://schemas.microsoft.com/office/word/2010/wordprocessingInk" xmlns:wne="http://schemas.microsoft.com/office/word/2006/wordml" xmlns:wps="http://schemas.microsoft.com/office/word/2010/wordprocessingShape" mc:Ignorable="w14 w15 w16se w16cid w16 w16cex w16sdtdh wp14">
   <w:p>
     <w:pPr>
       <w:pStyle w:val="Piedepgina"/>
@@ -778,7 +1697,7 @@
 </file>
 
 <file path=word/footnotes.xml><?xml version="1.0" encoding="utf-8"?>
-<w:footnotes xmlns:wpc="http://schemas.microsoft.com/office/word/2010/wordprocessingCanvas" xmlns:cx="http://schemas.microsoft.com/office/drawing/2014/chartex" xmlns:cx1="http://schemas.microsoft.com/office/drawing/2015/9/8/chartex" xmlns:cx2="http://schemas.microsoft.com/office/drawing/2015/10/21/chartex" xmlns:cx3="http://schemas.microsoft.com/office/drawing/2016/5/9/chartex" xmlns:cx4="http://schemas.microsoft.com/office/drawing/2016/5/10/chartex" xmlns:cx5="http://schemas.microsoft.com/office/drawing/2016/5/11/chartex" xmlns:cx6="http://schemas.microsoft.com/office/drawing/2016/5/12/chartex" xmlns:cx7="http://schemas.microsoft.com/office/drawing/2016/5/13/chartex" xmlns:cx8="http://schemas.microsoft.com/office/drawing/2016/5/14/chartex" xmlns:mc="http://schemas.openxmlformats.org/markup-compatibility/2006" xmlns:aink="http://schemas.microsoft.com/office/drawing/2016/ink" xmlns:am3d="http://schemas.microsoft.com/office/drawing/2017/model3d" xmlns:o="urn:schemas-microsoft-com:office:office" xmlns:r="http://schemas.openxmlformats.org/officeDocument/2006/relationships" xmlns:m="http://schemas.openxmlformats.org/officeDocument/2006/math" xmlns:v="urn:schemas-microsoft-com:vml" xmlns:wp14="http://schemas.microsoft.com/office/word/2010/wordprocessingDrawing" xmlns:wp="http://schemas.openxmlformats.org/drawingml/2006/wordprocessingDrawing" xmlns:w10="urn:schemas-microsoft-com:office:word" xmlns:w="http://schemas.openxmlformats.org/wordprocessingml/2006/main" xmlns:w14="http://schemas.microsoft.com/office/word/2010/wordml" xmlns:w15="http://schemas.microsoft.com/office/word/2012/wordml" xmlns:w16cex="http://schemas.microsoft.com/office/word/2018/wordml/cex" xmlns:w16cid="http://schemas.microsoft.com/office/word/2016/wordml/cid" xmlns:w16="http://schemas.microsoft.com/office/word/2018/wordml" xmlns:w16sdtdh="http://schemas.microsoft.com/office/word/2020/wordml/sdtdatahash" xmlns:w16se="http://schemas.microsoft.com/office/word/2015/wordml/symex" xmlns:wpg="http://schemas.microsoft.com/office/word/2010/wordprocessingGroup" xmlns:wpi="http://schemas.microsoft.com/office/word/2010/wordprocessingInk" xmlns:wne="http://schemas.microsoft.com/office/word/2006/wordml" xmlns:wps="http://schemas.microsoft.com/office/word/2010/wordprocessingShape" mc:Ignorable="w14 w15 w16se w16cid w16 w16cex w16sdtdh wp14">
+<w:footnotes xmlns:wpc="http://schemas.microsoft.com/office/word/2010/wordprocessingCanvas" xmlns:cx="http://schemas.microsoft.com/office/drawing/2014/chartex" xmlns:cx1="http://schemas.microsoft.com/office/drawing/2015/9/8/chartex" xmlns:cx2="http://schemas.microsoft.com/office/drawing/2015/10/21/chartex" xmlns:cx3="http://schemas.microsoft.com/office/drawing/2016/5/9/chartex" xmlns:cx4="http://schemas.microsoft.com/office/drawing/2016/5/10/chartex" xmlns:cx5="http://schemas.microsoft.com/office/drawing/2016/5/11/chartex" xmlns:cx6="http://schemas.microsoft.com/office/drawing/2016/5/12/chartex" xmlns:cx7="http://schemas.microsoft.com/office/drawing/2016/5/13/chartex" xmlns:cx8="http://schemas.microsoft.com/office/drawing/2016/5/14/chartex" xmlns:mc="http://schemas.openxmlformats.org/markup-compatibility/2006" xmlns:aink="http://schemas.microsoft.com/office/drawing/2016/ink" xmlns:am3d="http://schemas.microsoft.com/office/drawing/2017/model3d" xmlns:o="urn:schemas-microsoft-com:office:office" xmlns:oel="http://schemas.microsoft.com/office/2019/extlst" xmlns:r="http://schemas.openxmlformats.org/officeDocument/2006/relationships" xmlns:m="http://schemas.openxmlformats.org/officeDocument/2006/math" xmlns:v="urn:schemas-microsoft-com:vml" xmlns:wp14="http://schemas.microsoft.com/office/word/2010/wordprocessingDrawing" xmlns:wp="http://schemas.openxmlformats.org/drawingml/2006/wordprocessingDrawing" xmlns:w10="urn:schemas-microsoft-com:office:word" xmlns:w="http://schemas.openxmlformats.org/wordprocessingml/2006/main" xmlns:w14="http://schemas.microsoft.com/office/word/2010/wordml" xmlns:w15="http://schemas.microsoft.com/office/word/2012/wordml" xmlns:w16cex="http://schemas.microsoft.com/office/word/2018/wordml/cex" xmlns:w16cid="http://schemas.microsoft.com/office/word/2016/wordml/cid" xmlns:w16="http://schemas.microsoft.com/office/word/2018/wordml" xmlns:w16sdtdh="http://schemas.microsoft.com/office/word/2020/wordml/sdtdatahash" xmlns:w16se="http://schemas.microsoft.com/office/word/2015/wordml/symex" xmlns:wpg="http://schemas.microsoft.com/office/word/2010/wordprocessingGroup" xmlns:wpi="http://schemas.microsoft.com/office/word/2010/wordprocessingInk" xmlns:wne="http://schemas.microsoft.com/office/word/2006/wordml" xmlns:wps="http://schemas.microsoft.com/office/word/2010/wordprocessingShape" mc:Ignorable="w14 w15 w16se w16cid w16 w16cex w16sdtdh wp14">
   <w:footnote w:type="separator" w:id="-1">
     <w:p>
       <w:pPr>
@@ -803,7 +1722,7 @@
 </file>
 
 <file path=word/header1.xml><?xml version="1.0" encoding="utf-8"?>
-<w:hdr xmlns:wpc="http://schemas.microsoft.com/office/word/2010/wordprocessingCanvas" xmlns:cx="http://schemas.microsoft.com/office/drawing/2014/chartex" xmlns:cx1="http://schemas.microsoft.com/office/drawing/2015/9/8/chartex" xmlns:cx2="http://schemas.microsoft.com/office/drawing/2015/10/21/chartex" xmlns:cx3="http://schemas.microsoft.com/office/drawing/2016/5/9/chartex" xmlns:cx4="http://schemas.microsoft.com/office/drawing/2016/5/10/chartex" xmlns:cx5="http://schemas.microsoft.com/office/drawing/2016/5/11/chartex" xmlns:cx6="http://schemas.microsoft.com/office/drawing/2016/5/12/chartex" xmlns:cx7="http://schemas.microsoft.com/office/drawing/2016/5/13/chartex" xmlns:cx8="http://schemas.microsoft.com/office/drawing/2016/5/14/chartex" xmlns:mc="http://schemas.openxmlformats.org/markup-compatibility/2006" xmlns:aink="http://schemas.microsoft.com/office/drawing/2016/ink" xmlns:am3d="http://schemas.microsoft.com/office/drawing/2017/model3d" xmlns:o="urn:schemas-microsoft-com:office:office" xmlns:r="http://schemas.openxmlformats.org/officeDocument/2006/relationships" xmlns:m="http://schemas.openxmlformats.org/officeDocument/2006/math" xmlns:v="urn:schemas-microsoft-com:vml" xmlns:wp14="http://schemas.microsoft.com/office/word/2010/wordprocessingDrawing" xmlns:wp="http://schemas.openxmlformats.org/drawingml/2006/wordprocessingDrawing" xmlns:w10="urn:schemas-microsoft-com:office:word" xmlns:w="http://schemas.openxmlformats.org/wordprocessingml/2006/main" xmlns:w14="http://schemas.microsoft.com/office/word/2010/wordml" xmlns:w15="http://schemas.microsoft.com/office/word/2012/wordml" xmlns:w16cex="http://schemas.microsoft.com/office/word/2018/wordml/cex" xmlns:w16cid="http://schemas.microsoft.com/office/word/2016/wordml/cid" xmlns:w16="http://schemas.microsoft.com/office/word/2018/wordml" xmlns:w16sdtdh="http://schemas.microsoft.com/office/word/2020/wordml/sdtdatahash" xmlns:w16se="http://schemas.microsoft.com/office/word/2015/wordml/symex" xmlns:wpg="http://schemas.microsoft.com/office/word/2010/wordprocessingGroup" xmlns:wpi="http://schemas.microsoft.com/office/word/2010/wordprocessingInk" xmlns:wne="http://schemas.microsoft.com/office/word/2006/wordml" xmlns:wps="http://schemas.microsoft.com/office/word/2010/wordprocessingShape" mc:Ignorable="w14 w15 w16se w16cid w16 w16cex w16sdtdh wp14">
+<w:hdr xmlns:wpc="http://schemas.microsoft.com/office/word/2010/wordprocessingCanvas" xmlns:cx="http://schemas.microsoft.com/office/drawing/2014/chartex" xmlns:cx1="http://schemas.microsoft.com/office/drawing/2015/9/8/chartex" xmlns:cx2="http://schemas.microsoft.com/office/drawing/2015/10/21/chartex" xmlns:cx3="http://schemas.microsoft.com/office/drawing/2016/5/9/chartex" xmlns:cx4="http://schemas.microsoft.com/office/drawing/2016/5/10/chartex" xmlns:cx5="http://schemas.microsoft.com/office/drawing/2016/5/11/chartex" xmlns:cx6="http://schemas.microsoft.com/office/drawing/2016/5/12/chartex" xmlns:cx7="http://schemas.microsoft.com/office/drawing/2016/5/13/chartex" xmlns:cx8="http://schemas.microsoft.com/office/drawing/2016/5/14/chartex" xmlns:mc="http://schemas.openxmlformats.org/markup-compatibility/2006" xmlns:aink="http://schemas.microsoft.com/office/drawing/2016/ink" xmlns:am3d="http://schemas.microsoft.com/office/drawing/2017/model3d" xmlns:o="urn:schemas-microsoft-com:office:office" xmlns:oel="http://schemas.microsoft.com/office/2019/extlst" xmlns:r="http://schemas.openxmlformats.org/officeDocument/2006/relationships" xmlns:m="http://schemas.openxmlformats.org/officeDocument/2006/math" xmlns:v="urn:schemas-microsoft-com:vml" xmlns:wp14="http://schemas.microsoft.com/office/word/2010/wordprocessingDrawing" xmlns:wp="http://schemas.openxmlformats.org/drawingml/2006/wordprocessingDrawing" xmlns:w10="urn:schemas-microsoft-com:office:word" xmlns:w="http://schemas.openxmlformats.org/wordprocessingml/2006/main" xmlns:w14="http://schemas.microsoft.com/office/word/2010/wordml" xmlns:w15="http://schemas.microsoft.com/office/word/2012/wordml" xmlns:w16cex="http://schemas.microsoft.com/office/word/2018/wordml/cex" xmlns:w16cid="http://schemas.microsoft.com/office/word/2016/wordml/cid" xmlns:w16="http://schemas.microsoft.com/office/word/2018/wordml" xmlns:w16sdtdh="http://schemas.microsoft.com/office/word/2020/wordml/sdtdatahash" xmlns:w16se="http://schemas.microsoft.com/office/word/2015/wordml/symex" xmlns:wpg="http://schemas.microsoft.com/office/word/2010/wordprocessingGroup" xmlns:wpi="http://schemas.microsoft.com/office/word/2010/wordprocessingInk" xmlns:wne="http://schemas.microsoft.com/office/word/2006/wordml" xmlns:wps="http://schemas.microsoft.com/office/word/2010/wordprocessingShape" mc:Ignorable="w14 w15 w16se w16cid w16 w16cex w16sdtdh wp14">
   <w:p>
     <w:pPr>
       <w:pStyle w:val="Encabezado"/>
@@ -821,6 +1740,127 @@
     </w:r>
   </w:p>
 </w:hdr>
+</file>
+
+<file path=word/numbering.xml><?xml version="1.0" encoding="utf-8"?>
+<w:numbering xmlns:wpc="http://schemas.microsoft.com/office/word/2010/wordprocessingCanvas" xmlns:cx="http://schemas.microsoft.com/office/drawing/2014/chartex" xmlns:cx1="http://schemas.microsoft.com/office/drawing/2015/9/8/chartex" xmlns:cx2="http://schemas.microsoft.com/office/drawing/2015/10/21/chartex" xmlns:cx3="http://schemas.microsoft.com/office/drawing/2016/5/9/chartex" xmlns:cx4="http://schemas.microsoft.com/office/drawing/2016/5/10/chartex" xmlns:cx5="http://schemas.microsoft.com/office/drawing/2016/5/11/chartex" xmlns:cx6="http://schemas.microsoft.com/office/drawing/2016/5/12/chartex" xmlns:cx7="http://schemas.microsoft.com/office/drawing/2016/5/13/chartex" xmlns:cx8="http://schemas.microsoft.com/office/drawing/2016/5/14/chartex" xmlns:mc="http://schemas.openxmlformats.org/markup-compatibility/2006" xmlns:aink="http://schemas.microsoft.com/office/drawing/2016/ink" xmlns:am3d="http://schemas.microsoft.com/office/drawing/2017/model3d" xmlns:o="urn:schemas-microsoft-com:office:office" xmlns:oel="http://schemas.microsoft.com/office/2019/extlst" xmlns:r="http://schemas.openxmlformats.org/officeDocument/2006/relationships" xmlns:m="http://schemas.openxmlformats.org/officeDocument/2006/math" xmlns:v="urn:schemas-microsoft-com:vml" xmlns:wp14="http://schemas.microsoft.com/office/word/2010/wordprocessingDrawing" xmlns:wp="http://schemas.openxmlformats.org/drawingml/2006/wordprocessingDrawing" xmlns:w10="urn:schemas-microsoft-com:office:word" xmlns:w="http://schemas.openxmlformats.org/wordprocessingml/2006/main" xmlns:w14="http://schemas.microsoft.com/office/word/2010/wordml" xmlns:w15="http://schemas.microsoft.com/office/word/2012/wordml" xmlns:w16cex="http://schemas.microsoft.com/office/word/2018/wordml/cex" xmlns:w16cid="http://schemas.microsoft.com/office/word/2016/wordml/cid" xmlns:w16="http://schemas.microsoft.com/office/word/2018/wordml" xmlns:w16sdtdh="http://schemas.microsoft.com/office/word/2020/wordml/sdtdatahash" xmlns:w16se="http://schemas.microsoft.com/office/word/2015/wordml/symex" xmlns:wpg="http://schemas.microsoft.com/office/word/2010/wordprocessingGroup" xmlns:wpi="http://schemas.microsoft.com/office/word/2010/wordprocessingInk" xmlns:wne="http://schemas.microsoft.com/office/word/2006/wordml" xmlns:wps="http://schemas.microsoft.com/office/word/2010/wordprocessingShape" mc:Ignorable="w14 w15 w16se w16cid w16 w16cex w16sdtdh wp14">
+  <w:abstractNum w:abstractNumId="0" w15:restartNumberingAfterBreak="0">
+    <w:nsid w:val="342F27E1"/>
+    <w:multiLevelType w:val="hybridMultilevel"/>
+    <w:tmpl w:val="313E73EE"/>
+    <w:lvl w:ilvl="0" w:tplc="0C0A0001">
+      <w:start w:val="1"/>
+      <w:numFmt w:val="bullet"/>
+      <w:lvlText w:val=""/>
+      <w:lvlJc w:val="left"/>
+      <w:pPr>
+        <w:ind w:left="720" w:hanging="360"/>
+      </w:pPr>
+      <w:rPr>
+        <w:rFonts w:ascii="Symbol" w:hAnsi="Symbol" w:hint="default"/>
+      </w:rPr>
+    </w:lvl>
+    <w:lvl w:ilvl="1" w:tplc="0C0A0003" w:tentative="1">
+      <w:start w:val="1"/>
+      <w:numFmt w:val="bullet"/>
+      <w:lvlText w:val="o"/>
+      <w:lvlJc w:val="left"/>
+      <w:pPr>
+        <w:ind w:left="1440" w:hanging="360"/>
+      </w:pPr>
+      <w:rPr>
+        <w:rFonts w:ascii="Courier New" w:hAnsi="Courier New" w:cs="Courier New" w:hint="default"/>
+      </w:rPr>
+    </w:lvl>
+    <w:lvl w:ilvl="2" w:tplc="0C0A0005" w:tentative="1">
+      <w:start w:val="1"/>
+      <w:numFmt w:val="bullet"/>
+      <w:lvlText w:val=""/>
+      <w:lvlJc w:val="left"/>
+      <w:pPr>
+        <w:ind w:left="2160" w:hanging="360"/>
+      </w:pPr>
+      <w:rPr>
+        <w:rFonts w:ascii="Wingdings" w:hAnsi="Wingdings" w:hint="default"/>
+      </w:rPr>
+    </w:lvl>
+    <w:lvl w:ilvl="3" w:tplc="0C0A0001" w:tentative="1">
+      <w:start w:val="1"/>
+      <w:numFmt w:val="bullet"/>
+      <w:lvlText w:val=""/>
+      <w:lvlJc w:val="left"/>
+      <w:pPr>
+        <w:ind w:left="2880" w:hanging="360"/>
+      </w:pPr>
+      <w:rPr>
+        <w:rFonts w:ascii="Symbol" w:hAnsi="Symbol" w:hint="default"/>
+      </w:rPr>
+    </w:lvl>
+    <w:lvl w:ilvl="4" w:tplc="0C0A0003" w:tentative="1">
+      <w:start w:val="1"/>
+      <w:numFmt w:val="bullet"/>
+      <w:lvlText w:val="o"/>
+      <w:lvlJc w:val="left"/>
+      <w:pPr>
+        <w:ind w:left="3600" w:hanging="360"/>
+      </w:pPr>
+      <w:rPr>
+        <w:rFonts w:ascii="Courier New" w:hAnsi="Courier New" w:cs="Courier New" w:hint="default"/>
+      </w:rPr>
+    </w:lvl>
+    <w:lvl w:ilvl="5" w:tplc="0C0A0005" w:tentative="1">
+      <w:start w:val="1"/>
+      <w:numFmt w:val="bullet"/>
+      <w:lvlText w:val=""/>
+      <w:lvlJc w:val="left"/>
+      <w:pPr>
+        <w:ind w:left="4320" w:hanging="360"/>
+      </w:pPr>
+      <w:rPr>
+        <w:rFonts w:ascii="Wingdings" w:hAnsi="Wingdings" w:hint="default"/>
+      </w:rPr>
+    </w:lvl>
+    <w:lvl w:ilvl="6" w:tplc="0C0A0001" w:tentative="1">
+      <w:start w:val="1"/>
+      <w:numFmt w:val="bullet"/>
+      <w:lvlText w:val=""/>
+      <w:lvlJc w:val="left"/>
+      <w:pPr>
+        <w:ind w:left="5040" w:hanging="360"/>
+      </w:pPr>
+      <w:rPr>
+        <w:rFonts w:ascii="Symbol" w:hAnsi="Symbol" w:hint="default"/>
+      </w:rPr>
+    </w:lvl>
+    <w:lvl w:ilvl="7" w:tplc="0C0A0003" w:tentative="1">
+      <w:start w:val="1"/>
+      <w:numFmt w:val="bullet"/>
+      <w:lvlText w:val="o"/>
+      <w:lvlJc w:val="left"/>
+      <w:pPr>
+        <w:ind w:left="5760" w:hanging="360"/>
+      </w:pPr>
+      <w:rPr>
+        <w:rFonts w:ascii="Courier New" w:hAnsi="Courier New" w:cs="Courier New" w:hint="default"/>
+      </w:rPr>
+    </w:lvl>
+    <w:lvl w:ilvl="8" w:tplc="0C0A0005" w:tentative="1">
+      <w:start w:val="1"/>
+      <w:numFmt w:val="bullet"/>
+      <w:lvlText w:val=""/>
+      <w:lvlJc w:val="left"/>
+      <w:pPr>
+        <w:ind w:left="6480" w:hanging="360"/>
+      </w:pPr>
+      <w:rPr>
+        <w:rFonts w:ascii="Wingdings" w:hAnsi="Wingdings" w:hint="default"/>
+      </w:rPr>
+    </w:lvl>
+  </w:abstractNum>
+  <w:num w:numId="1" w16cid:durableId="629869896">
+    <w:abstractNumId w:val="0"/>
+  </w:num>
+</w:numbering>
 </file>
 
 <file path=word/styles.xml><?xml version="1.0" encoding="utf-8"?>
@@ -1279,6 +2319,7 @@
   <w:style w:type="character" w:default="1" w:styleId="Fuentedeprrafopredeter">
     <w:name w:val="Default Paragraph Font"/>
     <w:uiPriority w:val="1"/>
+    <w:semiHidden/>
     <w:unhideWhenUsed/>
   </w:style>
   <w:style w:type="table" w:default="1" w:styleId="Tablanormal">
@@ -1519,6 +2560,17 @@
     <w:rsid w:val="00A71EC3"/>
     <w:pPr>
       <w:spacing w:after="100"/>
+    </w:pPr>
+  </w:style>
+  <w:style w:type="paragraph" w:styleId="Prrafodelista">
+    <w:name w:val="List Paragraph"/>
+    <w:basedOn w:val="Normal"/>
+    <w:uiPriority w:val="34"/>
+    <w:qFormat/>
+    <w:rsid w:val="00171C1F"/>
+    <w:pPr>
+      <w:ind w:left="720"/>
+      <w:contextualSpacing/>
     </w:pPr>
   </w:style>
 </w:styles>

</xml_diff>